<commit_message>
Finalised script for part II problem Added coresponding powerpoint slide
</commit_message>
<xml_diff>
--- a/Report/Script-Part II Problem.docx
+++ b/Report/Script-Part II Problem.docx
@@ -39,30 +39,69 @@
         <w:t xml:space="preserve"> within the brain.</w:t>
       </w:r>
       <w:r>
+        <w:t xml:space="preserve"> MRI scans produce enormous amounts of data which can be extremely difficult to analyse manually. As such, a combination of mathematical and machine learning techniques </w:t>
+      </w:r>
+      <w:proofErr w:type="gramStart"/>
+      <w:r>
+        <w:t>are</w:t>
+      </w:r>
+      <w:proofErr w:type="gramEnd"/>
+      <w:r>
+        <w:t xml:space="preserve"> often employed in conjunction with one another to aid such analysis. </w:t>
+      </w:r>
+      <w:r>
+        <w:t>As a group we used a</w:t>
+      </w:r>
+      <w:r>
         <w:t xml:space="preserve"> </w:t>
       </w:r>
       <w:r>
-        <w:t xml:space="preserve">As we saw in part I, </w:t>
-      </w:r>
-      <w:r>
-        <w:t xml:space="preserve">MRI scans produce enormous amounts of data which can be extremely difficult to analyse manually. As such, a combination of mathematical and machine learning techniques </w:t>
-      </w:r>
-      <w:proofErr w:type="gramStart"/>
-      <w:r>
-        <w:t>are</w:t>
-      </w:r>
-      <w:proofErr w:type="gramEnd"/>
-      <w:r>
-        <w:t xml:space="preserve"> often employed in conjunction</w:t>
-      </w:r>
-      <w:r>
-        <w:t xml:space="preserve"> with one another</w:t>
-      </w:r>
-      <w:r>
-        <w:t xml:space="preserve"> to aid such analysis. We will demonstrate one of the common mathematical techniques used within this field. For practicality’s sake, black and white images of human faces will be used as a demonstrative proxy for</w:t>
-      </w:r>
-      <w:r>
-        <w:t xml:space="preserve"> MRI</w:t>
+        <w:t>mathematical technique</w:t>
+      </w:r>
+      <w:r>
+        <w:t xml:space="preserve"> </w:t>
+      </w:r>
+      <w:r>
+        <w:t xml:space="preserve">common </w:t>
+      </w:r>
+      <w:r>
+        <w:t>in</w:t>
+      </w:r>
+      <w:r>
+        <w:t xml:space="preserve"> this field</w:t>
+      </w:r>
+      <w:r>
+        <w:t xml:space="preserve"> to create a model that can detect moustaches within images of faces</w:t>
+      </w:r>
+      <w:r>
+        <w:t xml:space="preserve"> with a high degree of accuracy</w:t>
+      </w:r>
+      <w:r>
+        <w:t>.</w:t>
+      </w:r>
+      <w:r>
+        <w:t xml:space="preserve"> </w:t>
+      </w:r>
+      <w:r>
+        <w:t>This was done as a</w:t>
+      </w:r>
+      <w:r>
+        <w:t xml:space="preserve"> demonstrative proxy for</w:t>
+      </w:r>
+      <w:r>
+        <w:t xml:space="preserve"> </w:t>
+      </w:r>
+      <w:r>
+        <w:t xml:space="preserve">the use of this technique in the identification of </w:t>
+      </w:r>
+      <w:r>
+        <w:t>tumours and/or biomarkers of disease</w:t>
+      </w:r>
+      <w:r>
+        <w:t xml:space="preserve"> within </w:t>
+      </w:r>
+      <w:r>
+        <w:t>MRI</w:t>
       </w:r>
       <w:r>
         <w:t xml:space="preserve"> brain </w:t>
@@ -71,19 +110,16 @@
         <w:t>scans</w:t>
       </w:r>
       <w:r>
-        <w:t xml:space="preserve">. Where while in the latter context, we would be interested in identifying tumours and/or biomarkers of disease, in the context of our proxy we will simply be attempting to detect moustaches. In a real implementation, machine learning would most likely be used in conjunction with the mathematical technique, however since we </w:t>
+        <w:t xml:space="preserve">. In a real implementation, machine learning would most likely be used in conjunction with the mathematical technique, however since we </w:t>
       </w:r>
       <w:r>
         <w:t>are mainly</w:t>
       </w:r>
       <w:r>
-        <w:t xml:space="preserve"> focusing on the mathematics, our detector will </w:t>
-      </w:r>
-      <w:r>
-        <w:t xml:space="preserve">simply serve as a proof </w:t>
-      </w:r>
-      <w:r>
-        <w:t>concept and will</w:t>
+        <w:t xml:space="preserve"> focusing on the mathematics, our detector </w:t>
+      </w:r>
+      <w:r>
+        <w:t>did</w:t>
       </w:r>
       <w:r>
         <w:t xml:space="preserve"> not rely on any machine learning techniques.</w:t>
@@ -92,10 +128,7 @@
         <w:t xml:space="preserve"> </w:t>
       </w:r>
       <w:r>
-        <w:t>It should be noted</w:t>
-      </w:r>
-      <w:r>
-        <w:t xml:space="preserve"> that although our chosen proxy is two dimensional while MRI data is three dimensional, extending the maths to three dimensions is extremely simple.</w:t>
+        <w:t>It should be noted that although our chosen proxy is two dimensional while MRI data is three dimensional, extending the maths to three dimensions is extremely simple.</w:t>
       </w:r>
     </w:p>
     <w:p/>

</xml_diff>

<commit_message>
Shortened script to fit to time.
</commit_message>
<xml_diff>
--- a/Report/Script-Part II Problem.docx
+++ b/Report/Script-Part II Problem.docx
@@ -62,22 +62,13 @@
         <w:t xml:space="preserve"> </w:t>
       </w:r>
       <w:r>
-        <w:t xml:space="preserve">common </w:t>
-      </w:r>
-      <w:r>
-        <w:t>in</w:t>
+        <w:t>common in</w:t>
       </w:r>
       <w:r>
         <w:t xml:space="preserve"> this field</w:t>
       </w:r>
       <w:r>
-        <w:t xml:space="preserve"> to create a model that can detect moustaches within images of faces</w:t>
-      </w:r>
-      <w:r>
-        <w:t xml:space="preserve"> with a high degree of accuracy</w:t>
-      </w:r>
-      <w:r>
-        <w:t>.</w:t>
+        <w:t xml:space="preserve"> to create a model that can detect moustaches within images of faces.</w:t>
       </w:r>
       <w:r>
         <w:t xml:space="preserve"> </w:t>
@@ -92,13 +83,7 @@
         <w:t xml:space="preserve"> </w:t>
       </w:r>
       <w:r>
-        <w:t xml:space="preserve">the use of this technique in the identification of </w:t>
-      </w:r>
-      <w:r>
-        <w:t>tumours and/or biomarkers of disease</w:t>
-      </w:r>
-      <w:r>
-        <w:t xml:space="preserve"> within </w:t>
+        <w:t xml:space="preserve">the use of this technique in the identification of tumours and/or biomarkers of disease within </w:t>
       </w:r>
       <w:r>
         <w:t>MRI</w:t>
@@ -110,22 +95,7 @@
         <w:t>scans</w:t>
       </w:r>
       <w:r>
-        <w:t xml:space="preserve">. In a real implementation, machine learning would most likely be used in conjunction with the mathematical technique, however since we </w:t>
-      </w:r>
-      <w:r>
-        <w:t>are mainly</w:t>
-      </w:r>
-      <w:r>
-        <w:t xml:space="preserve"> focusing on the mathematics, our detector </w:t>
-      </w:r>
-      <w:r>
-        <w:t>did</w:t>
-      </w:r>
-      <w:r>
-        <w:t xml:space="preserve"> not rely on any machine learning techniques.</w:t>
-      </w:r>
-      <w:r>
-        <w:t xml:space="preserve"> </w:t>
+        <w:t xml:space="preserve">. </w:t>
       </w:r>
       <w:r>
         <w:t>It should be noted that although our chosen proxy is two dimensional while MRI data is three dimensional, extending the maths to three dimensions is extremely simple.</w:t>
@@ -1359,6 +1329,15 @@
 </file>
 
 <file path=customXml/item1.xml><?xml version="1.0" encoding="utf-8"?>
+<?mso-contentType ?>
+<FormTemplates xmlns="http://schemas.microsoft.com/sharepoint/v3/contenttype/forms">
+  <Display>DocumentLibraryForm</Display>
+  <Edit>DocumentLibraryForm</Edit>
+  <New>DocumentLibraryForm</New>
+</FormTemplates>
+</file>
+
+<file path=customXml/item2.xml><?xml version="1.0" encoding="utf-8"?>
 <ct:contentTypeSchema xmlns:ct="http://schemas.microsoft.com/office/2006/metadata/contentType" xmlns:ma="http://schemas.microsoft.com/office/2006/metadata/properties/metaAttributes" ct:_="" ma:_="" ma:contentTypeName="Document" ma:contentTypeID="0x010100111DB2ECB076F64D9C9263E5C166EF19" ma:contentTypeVersion="10" ma:contentTypeDescription="Create a new document." ma:contentTypeScope="" ma:versionID="f73b1e614f85a4d6de33532e5e36cbb0">
   <xsd:schema xmlns:xsd="http://www.w3.org/2001/XMLSchema" xmlns:xs="http://www.w3.org/2001/XMLSchema" xmlns:p="http://schemas.microsoft.com/office/2006/metadata/properties" xmlns:ns3="47ee3115-839b-43e0-9173-ce3d965dddb9" targetNamespace="http://schemas.microsoft.com/office/2006/metadata/properties" ma:root="true" ma:fieldsID="e1f72331641ed351d78b074dd05c1712" ns3:_="">
     <xsd:import namespace="47ee3115-839b-43e0-9173-ce3d965dddb9"/>
@@ -1538,15 +1517,6 @@
 </ct:contentTypeSchema>
 </file>
 
-<file path=customXml/item2.xml><?xml version="1.0" encoding="utf-8"?>
-<?mso-contentType ?>
-<FormTemplates xmlns="http://schemas.microsoft.com/sharepoint/v3/contenttype/forms">
-  <Display>DocumentLibraryForm</Display>
-  <Edit>DocumentLibraryForm</Edit>
-  <New>DocumentLibraryForm</New>
-</FormTemplates>
-</file>
-
 <file path=customXml/item3.xml><?xml version="1.0" encoding="utf-8"?>
 <p:properties xmlns:p="http://schemas.microsoft.com/office/2006/metadata/properties" xmlns:xsi="http://www.w3.org/2001/XMLSchema-instance" xmlns:pc="http://schemas.microsoft.com/office/infopath/2007/PartnerControls">
   <documentManagement>
@@ -1556,6 +1526,14 @@
 </file>
 
 <file path=customXml/itemProps1.xml><?xml version="1.0" encoding="utf-8"?>
+<ds:datastoreItem xmlns:ds="http://schemas.openxmlformats.org/officeDocument/2006/customXml" ds:itemID="{AD63E8A9-2B80-4B19-8106-BC6B0CAFCC2D}">
+  <ds:schemaRefs>
+    <ds:schemaRef ds:uri="http://schemas.microsoft.com/sharepoint/v3/contenttype/forms"/>
+  </ds:schemaRefs>
+</ds:datastoreItem>
+</file>
+
+<file path=customXml/itemProps2.xml><?xml version="1.0" encoding="utf-8"?>
 <ds:datastoreItem xmlns:ds="http://schemas.openxmlformats.org/officeDocument/2006/customXml" ds:itemID="{028FBAE6-37FF-4692-BA1A-FA8EE6A08B10}">
   <ds:schemaRefs>
     <ds:schemaRef ds:uri="http://schemas.microsoft.com/office/2006/metadata/contentType"/>
@@ -1573,14 +1551,6 @@
 </ds:datastoreItem>
 </file>
 
-<file path=customXml/itemProps2.xml><?xml version="1.0" encoding="utf-8"?>
-<ds:datastoreItem xmlns:ds="http://schemas.openxmlformats.org/officeDocument/2006/customXml" ds:itemID="{AD63E8A9-2B80-4B19-8106-BC6B0CAFCC2D}">
-  <ds:schemaRefs>
-    <ds:schemaRef ds:uri="http://schemas.microsoft.com/sharepoint/v3/contenttype/forms"/>
-  </ds:schemaRefs>
-</ds:datastoreItem>
-</file>
-
 <file path=customXml/itemProps3.xml><?xml version="1.0" encoding="utf-8"?>
 <ds:datastoreItem xmlns:ds="http://schemas.openxmlformats.org/officeDocument/2006/customXml" ds:itemID="{AA82C41C-CA42-4F78-B193-985306F24E56}">
   <ds:schemaRefs>

</xml_diff>